<commit_message>
Add all missing documents
</commit_message>
<xml_diff>
--- a/revised-narrative.docx
+++ b/revised-narrative.docx
@@ -44,17 +44,8 @@
           <w:rFonts w:ascii="Times New Roman" w:hAnsi="Times New Roman" w:cs="Times New Roman"/>
           <w:sz w:val="24"/>
         </w:rPr>
-        <w:t xml:space="preserve">Prof. Jay </w:t>
-      </w:r>
-      <w:proofErr w:type="spellStart"/>
-      <w:r>
-        <w:rPr>
-          <w:rFonts w:ascii="Times New Roman" w:hAnsi="Times New Roman" w:cs="Times New Roman"/>
-          <w:sz w:val="24"/>
-        </w:rPr>
-        <w:t>Dolmage</w:t>
-      </w:r>
-      <w:proofErr w:type="spellEnd"/>
+        <w:t>Prof. Jay Dolmage</w:t>
+      </w:r>
     </w:p>
     <w:p>
       <w:pPr>
@@ -68,7 +59,16 @@
           <w:rFonts w:ascii="Times New Roman" w:hAnsi="Times New Roman" w:cs="Times New Roman"/>
           <w:sz w:val="24"/>
         </w:rPr>
-        <w:t>Dec. 3, 2017</w:t>
+        <w:t>Dec. 4</w:t>
+      </w:r>
+      <w:bookmarkStart w:id="0" w:name="_GoBack"/>
+      <w:bookmarkEnd w:id="0"/>
+      <w:r>
+        <w:rPr>
+          <w:rFonts w:ascii="Times New Roman" w:hAnsi="Times New Roman" w:cs="Times New Roman"/>
+          <w:sz w:val="24"/>
+        </w:rPr>
+        <w:t>, 2017</w:t>
       </w:r>
     </w:p>
     <w:p>
@@ -130,23 +130,7 @@
           <w:rFonts w:ascii="Times New Roman" w:hAnsi="Times New Roman" w:cs="Times New Roman"/>
           <w:sz w:val="24"/>
         </w:rPr>
-        <w:t xml:space="preserve">. As time progressed, my friends and I were slowly discovering our love of programming. All of us took </w:t>
-      </w:r>
-      <w:proofErr w:type="gramStart"/>
-      <w:r>
-        <w:rPr>
-          <w:rFonts w:ascii="Times New Roman" w:hAnsi="Times New Roman" w:cs="Times New Roman"/>
-          <w:sz w:val="24"/>
-        </w:rPr>
-        <w:t>a number of</w:t>
-      </w:r>
-      <w:proofErr w:type="gramEnd"/>
-      <w:r>
-        <w:rPr>
-          <w:rFonts w:ascii="Times New Roman" w:hAnsi="Times New Roman" w:cs="Times New Roman"/>
-          <w:sz w:val="24"/>
-        </w:rPr>
-        <w:t xml:space="preserve"> computer classes</w:t>
+        <w:t>. As time progressed, my friends and I were slowly discovering our love of programming. All of us took a number of computer classes</w:t>
       </w:r>
       <w:r>
         <w:rPr>
@@ -289,46 +273,14 @@
           <w:rFonts w:ascii="Times New Roman" w:hAnsi="Times New Roman" w:cs="Times New Roman"/>
           <w:sz w:val="24"/>
         </w:rPr>
-        <w:t xml:space="preserve">software” we </w:t>
-      </w:r>
-      <w:proofErr w:type="gramStart"/>
-      <w:r>
-        <w:rPr>
-          <w:rFonts w:ascii="Times New Roman" w:hAnsi="Times New Roman" w:cs="Times New Roman"/>
-          <w:sz w:val="24"/>
-        </w:rPr>
-        <w:t>were allowed to</w:t>
-      </w:r>
-      <w:proofErr w:type="gramEnd"/>
-      <w:r>
-        <w:rPr>
-          <w:rFonts w:ascii="Times New Roman" w:hAnsi="Times New Roman" w:cs="Times New Roman"/>
-          <w:sz w:val="24"/>
-        </w:rPr>
-        <w:t xml:space="preserve"> use</w:t>
-      </w:r>
-      <w:r>
-        <w:rPr>
-          <w:rFonts w:ascii="Times New Roman" w:hAnsi="Times New Roman" w:cs="Times New Roman"/>
-          <w:sz w:val="24"/>
-        </w:rPr>
-        <w:t>, but you can’t win '</w:t>
-      </w:r>
-      <w:proofErr w:type="spellStart"/>
-      <w:r>
-        <w:rPr>
-          <w:rFonts w:ascii="Times New Roman" w:hAnsi="Times New Roman" w:cs="Times New Roman"/>
-          <w:sz w:val="24"/>
-        </w:rPr>
-        <w:t>em</w:t>
-      </w:r>
-      <w:proofErr w:type="spellEnd"/>
-      <w:r>
-        <w:rPr>
-          <w:rFonts w:ascii="Times New Roman" w:hAnsi="Times New Roman" w:cs="Times New Roman"/>
-          <w:sz w:val="24"/>
-        </w:rPr>
-        <w:t xml:space="preserve"> all.</w:t>
+        <w:t>software” we were allowed to use</w:t>
+      </w:r>
+      <w:r>
+        <w:rPr>
+          <w:rFonts w:ascii="Times New Roman" w:hAnsi="Times New Roman" w:cs="Times New Roman"/>
+          <w:sz w:val="24"/>
+        </w:rPr>
+        <w:t>, but you can’t win 'em all.</w:t>
       </w:r>
       <w:r>
         <w:rPr>
@@ -626,23 +578,7 @@
           <w:rFonts w:ascii="Times New Roman" w:hAnsi="Times New Roman" w:cs="Times New Roman"/>
           <w:sz w:val="24"/>
         </w:rPr>
-        <w:t xml:space="preserve">Including… my entire school workspace, desktop and all. Though computer magic, I could now log in and my desktop would load from my flash drive. I felt like </w:t>
-      </w:r>
-      <w:proofErr w:type="gramStart"/>
-      <w:r>
-        <w:rPr>
-          <w:rFonts w:ascii="Times New Roman" w:hAnsi="Times New Roman" w:cs="Times New Roman"/>
-          <w:sz w:val="24"/>
-        </w:rPr>
-        <w:t>some kind of villain</w:t>
-      </w:r>
-      <w:proofErr w:type="gramEnd"/>
-      <w:r>
-        <w:rPr>
-          <w:rFonts w:ascii="Times New Roman" w:hAnsi="Times New Roman" w:cs="Times New Roman"/>
-          <w:sz w:val="24"/>
-        </w:rPr>
-        <w:t xml:space="preserve"> every time the network was down and I was the only one around who could load my desktop. Best of all, I never had to worry about copying important files to my flash drive – they were already there!</w:t>
+        <w:t>Including… my entire school workspace, desktop and all. Though computer magic, I could now log in and my desktop would load from my flash drive. I felt like some kind of villain every time the network was down and I was the only one around who could load my desktop. Best of all, I never had to worry about copying important files to my flash drive – they were already there!</w:t>
       </w:r>
       <w:r>
         <w:rPr>
@@ -736,23 +672,7 @@
           <w:rFonts w:ascii="Times New Roman" w:hAnsi="Times New Roman" w:cs="Times New Roman"/>
           <w:sz w:val="24"/>
         </w:rPr>
-        <w:t xml:space="preserve"> It’s </w:t>
-      </w:r>
-      <w:proofErr w:type="gramStart"/>
-      <w:r>
-        <w:rPr>
-          <w:rFonts w:ascii="Times New Roman" w:hAnsi="Times New Roman" w:cs="Times New Roman"/>
-          <w:sz w:val="24"/>
-        </w:rPr>
-        <w:t>similar to</w:t>
-      </w:r>
-      <w:proofErr w:type="gramEnd"/>
-      <w:r>
-        <w:rPr>
-          <w:rFonts w:ascii="Times New Roman" w:hAnsi="Times New Roman" w:cs="Times New Roman"/>
-          <w:sz w:val="24"/>
-        </w:rPr>
-        <w:t xml:space="preserve"> the feeling I get when I have a small piece of a song stuck in my head and I can narrow down where it’s from to 10 hours of music. I will drop everything to figure it out.</w:t>
+        <w:t xml:space="preserve"> It’s similar to the feeling I get when I have a small piece of a song stuck in my head and I can narrow down where it’s from to 10 hours of music. I will drop everything to figure it out.</w:t>
       </w:r>
       <w:r>
         <w:rPr>
@@ -761,21 +681,12 @@
         </w:rPr>
         <w:t xml:space="preserve"> </w:t>
       </w:r>
-      <w:proofErr w:type="gramStart"/>
-      <w:r>
-        <w:rPr>
-          <w:rFonts w:ascii="Times New Roman" w:hAnsi="Times New Roman" w:cs="Times New Roman"/>
-          <w:sz w:val="24"/>
-        </w:rPr>
-        <w:t>Needless to say, we</w:t>
-      </w:r>
-      <w:proofErr w:type="gramEnd"/>
-      <w:r>
-        <w:rPr>
-          <w:rFonts w:ascii="Times New Roman" w:hAnsi="Times New Roman" w:cs="Times New Roman"/>
-          <w:sz w:val="24"/>
-        </w:rPr>
-        <w:t xml:space="preserve"> </w:t>
+      <w:r>
+        <w:rPr>
+          <w:rFonts w:ascii="Times New Roman" w:hAnsi="Times New Roman" w:cs="Times New Roman"/>
+          <w:sz w:val="24"/>
+        </w:rPr>
+        <w:t xml:space="preserve">Needless to say, we </w:t>
       </w:r>
       <w:r>
         <w:rPr>
@@ -825,23 +736,7 @@
           <w:rFonts w:ascii="Times New Roman" w:hAnsi="Times New Roman" w:cs="Times New Roman"/>
           <w:sz w:val="24"/>
         </w:rPr>
-        <w:t xml:space="preserve">One thing we had set our sights on for a while was printing without using our allotted credits. We quickly managed to do this for one line of text. More importantly, we found out how to change the message displayed on the printer. I’d be lying if I said we didn’t get our money’s worth out of that. Regardless, we eventually figured out how to print anything we wanted without credits. We also found out how to print to any printer in the school board. Knowing we could was enough for us. Around the same time, we also defeated the software used by the school to let teachers monitor and take over students’ computers. No big deal, but again, knowing we could was a </w:t>
-      </w:r>
-      <w:proofErr w:type="gramStart"/>
-      <w:r>
-        <w:rPr>
-          <w:rFonts w:ascii="Times New Roman" w:hAnsi="Times New Roman" w:cs="Times New Roman"/>
-          <w:sz w:val="24"/>
-        </w:rPr>
-        <w:t>reward in itself</w:t>
-      </w:r>
-      <w:proofErr w:type="gramEnd"/>
-      <w:r>
-        <w:rPr>
-          <w:rFonts w:ascii="Times New Roman" w:hAnsi="Times New Roman" w:cs="Times New Roman"/>
-          <w:sz w:val="24"/>
-        </w:rPr>
-        <w:t>.</w:t>
+        <w:t>One thing we had set our sights on for a while was printing without using our allotted credits. We quickly managed to do this for one line of text. More importantly, we found out how to change the message displayed on the printer. I’d be lying if I said we didn’t get our money’s worth out of that. Regardless, we eventually figured out how to print anything we wanted without credits. We also found out how to print to any printer in the school board. Knowing we could was enough for us. Around the same time, we also defeated the software used by the school to let teachers monitor and take over students’ computers. No big deal, but again, knowing we could was a reward in itself.</w:t>
       </w:r>
     </w:p>
     <w:p>
@@ -930,21 +825,12 @@
         </w:rPr>
         <w:t xml:space="preserve">I </w:t>
       </w:r>
-      <w:proofErr w:type="gramStart"/>
-      <w:r>
-        <w:rPr>
-          <w:rFonts w:ascii="Times New Roman" w:hAnsi="Times New Roman" w:cs="Times New Roman"/>
-          <w:sz w:val="24"/>
-        </w:rPr>
-        <w:t>pretty quickly</w:t>
-      </w:r>
-      <w:proofErr w:type="gramEnd"/>
-      <w:r>
-        <w:rPr>
-          <w:rFonts w:ascii="Times New Roman" w:hAnsi="Times New Roman" w:cs="Times New Roman"/>
-          <w:sz w:val="24"/>
-        </w:rPr>
-        <w:t xml:space="preserve"> </w:t>
+      <w:r>
+        <w:rPr>
+          <w:rFonts w:ascii="Times New Roman" w:hAnsi="Times New Roman" w:cs="Times New Roman"/>
+          <w:sz w:val="24"/>
+        </w:rPr>
+        <w:t xml:space="preserve">pretty quickly </w:t>
       </w:r>
       <w:r>
         <w:rPr>
@@ -1050,23 +936,7 @@
           <w:rFonts w:ascii="Times New Roman" w:hAnsi="Times New Roman" w:cs="Times New Roman"/>
           <w:sz w:val="24"/>
         </w:rPr>
-        <w:t xml:space="preserve"> Come on, we were high school students. </w:t>
-      </w:r>
-      <w:proofErr w:type="gramStart"/>
-      <w:r>
-        <w:rPr>
-          <w:rFonts w:ascii="Times New Roman" w:hAnsi="Times New Roman" w:cs="Times New Roman"/>
-          <w:sz w:val="24"/>
-        </w:rPr>
-        <w:t>Of course</w:t>
-      </w:r>
-      <w:proofErr w:type="gramEnd"/>
-      <w:r>
-        <w:rPr>
-          <w:rFonts w:ascii="Times New Roman" w:hAnsi="Times New Roman" w:cs="Times New Roman"/>
-          <w:sz w:val="24"/>
-        </w:rPr>
-        <w:t xml:space="preserve"> we were going to do it. We were determined to have as much fun with each other as possible. Among others were turning the keyboard into a piano, a fake blue screen of death, and switching the keyboards of </w:t>
+        <w:t xml:space="preserve"> Come on, we were high school students. Of course we were going to do it. We were determined to have as much fun with each other as possible. Among others were turning the keyboard into a piano, a fake blue screen of death, and switching the keyboards of </w:t>
       </w:r>
       <w:r>
         <w:rPr>
@@ -1216,23 +1086,7 @@
           <w:rFonts w:ascii="Times New Roman" w:hAnsi="Times New Roman" w:cs="Times New Roman"/>
           <w:sz w:val="24"/>
         </w:rPr>
-        <w:t xml:space="preserve"> </w:t>
-      </w:r>
-      <w:proofErr w:type="gramStart"/>
-      <w:r>
-        <w:rPr>
-          <w:rFonts w:ascii="Times New Roman" w:hAnsi="Times New Roman" w:cs="Times New Roman"/>
-          <w:sz w:val="24"/>
-        </w:rPr>
-        <w:t>Thus</w:t>
-      </w:r>
-      <w:proofErr w:type="gramEnd"/>
-      <w:r>
-        <w:rPr>
-          <w:rFonts w:ascii="Times New Roman" w:hAnsi="Times New Roman" w:cs="Times New Roman"/>
-          <w:sz w:val="24"/>
-        </w:rPr>
-        <w:t xml:space="preserve"> was FDR born. Flash Drive Recovery. </w:t>
+        <w:t xml:space="preserve"> Thus was FDR born. Flash Drive Recovery. </w:t>
       </w:r>
       <w:r>
         <w:rPr>
@@ -1375,23 +1229,7 @@
           <w:rFonts w:ascii="Times New Roman" w:hAnsi="Times New Roman" w:cs="Times New Roman"/>
           <w:sz w:val="24"/>
         </w:rPr>
-        <w:t xml:space="preserve">, and let’s just say it was </w:t>
-      </w:r>
-      <w:proofErr w:type="gramStart"/>
-      <w:r>
-        <w:rPr>
-          <w:rFonts w:ascii="Times New Roman" w:hAnsi="Times New Roman" w:cs="Times New Roman"/>
-          <w:sz w:val="24"/>
-        </w:rPr>
-        <w:t>pretty easy</w:t>
-      </w:r>
-      <w:proofErr w:type="gramEnd"/>
-      <w:r>
-        <w:rPr>
-          <w:rFonts w:ascii="Times New Roman" w:hAnsi="Times New Roman" w:cs="Times New Roman"/>
-          <w:sz w:val="24"/>
-        </w:rPr>
-        <w:t xml:space="preserve"> for us to meet with the person</w:t>
+        <w:t>, and let’s just say it was pretty easy for us to meet with the person</w:t>
       </w:r>
       <w:r>
         <w:rPr>
@@ -1479,23 +1317,7 @@
           <w:rFonts w:ascii="Times New Roman" w:hAnsi="Times New Roman" w:cs="Times New Roman"/>
           <w:sz w:val="24"/>
         </w:rPr>
-        <w:t xml:space="preserve">, I </w:t>
-      </w:r>
-      <w:proofErr w:type="gramStart"/>
-      <w:r>
-        <w:rPr>
-          <w:rFonts w:ascii="Times New Roman" w:hAnsi="Times New Roman" w:cs="Times New Roman"/>
-          <w:sz w:val="24"/>
-        </w:rPr>
-        <w:t>was able to</w:t>
-      </w:r>
-      <w:proofErr w:type="gramEnd"/>
-      <w:r>
-        <w:rPr>
-          <w:rFonts w:ascii="Times New Roman" w:hAnsi="Times New Roman" w:cs="Times New Roman"/>
-          <w:sz w:val="24"/>
-        </w:rPr>
-        <w:t xml:space="preserve"> find it. Success! But FDR’s true moment would come later that year. It happened again. My flash drive was gone. Where had I lost it</w:t>
+        <w:t>, I was able to find it. Success! But FDR’s true moment would come later that year. It happened again. My flash drive was gone. Where had I lost it</w:t>
       </w:r>
       <w:r>
         <w:rPr>
@@ -1547,23 +1369,7 @@
           <w:rFonts w:ascii="Times New Roman" w:hAnsi="Times New Roman" w:cs="Times New Roman"/>
           <w:sz w:val="24"/>
         </w:rPr>
-        <w:t xml:space="preserve">All in all, I </w:t>
-      </w:r>
-      <w:proofErr w:type="gramStart"/>
-      <w:r>
-        <w:rPr>
-          <w:rFonts w:ascii="Times New Roman" w:hAnsi="Times New Roman" w:cs="Times New Roman"/>
-          <w:sz w:val="24"/>
-        </w:rPr>
-        <w:t>was able to</w:t>
-      </w:r>
-      <w:proofErr w:type="gramEnd"/>
-      <w:r>
-        <w:rPr>
-          <w:rFonts w:ascii="Times New Roman" w:hAnsi="Times New Roman" w:cs="Times New Roman"/>
-          <w:sz w:val="24"/>
-        </w:rPr>
-        <w:t xml:space="preserve"> help any interested person in the school.</w:t>
+        <w:t>All in all, I was able to help any interested person in the school.</w:t>
       </w:r>
       <w:r>
         <w:rPr>
@@ -1598,23 +1404,7 @@
           <w:rFonts w:ascii="Times New Roman" w:hAnsi="Times New Roman" w:cs="Times New Roman"/>
           <w:sz w:val="24"/>
         </w:rPr>
-        <w:t xml:space="preserve">, but to work, it </w:t>
-      </w:r>
-      <w:proofErr w:type="gramStart"/>
-      <w:r>
-        <w:rPr>
-          <w:rFonts w:ascii="Times New Roman" w:hAnsi="Times New Roman" w:cs="Times New Roman"/>
-          <w:sz w:val="24"/>
-        </w:rPr>
-        <w:t>actually harnessed</w:t>
-      </w:r>
-      <w:proofErr w:type="gramEnd"/>
-      <w:r>
-        <w:rPr>
-          <w:rFonts w:ascii="Times New Roman" w:hAnsi="Times New Roman" w:cs="Times New Roman"/>
-          <w:sz w:val="24"/>
-        </w:rPr>
-        <w:t xml:space="preserve"> the full power we had built up in the last couple years, and it would be a problem for us if we were found out</w:t>
+        <w:t>, but to work, it actually harnessed the full power we had built up in the last couple years, and it would be a problem for us if we were found out</w:t>
       </w:r>
       <w:r>
         <w:rPr>
@@ -1862,16 +1652,7 @@
           <w:rFonts w:ascii="Times New Roman" w:hAnsi="Times New Roman" w:cs="Times New Roman"/>
           <w:sz w:val="24"/>
         </w:rPr>
-        <w:t xml:space="preserve"> flash drive</w:t>
-      </w:r>
-      <w:bookmarkStart w:id="0" w:name="_GoBack"/>
-      <w:bookmarkEnd w:id="0"/>
-      <w:r>
-        <w:rPr>
-          <w:rFonts w:ascii="Times New Roman" w:hAnsi="Times New Roman" w:cs="Times New Roman"/>
-          <w:sz w:val="24"/>
-        </w:rPr>
-        <w:t>.</w:t>
+        <w:t xml:space="preserve"> flash drive.</w:t>
       </w:r>
     </w:p>
     <w:p/>

</xml_diff>